<commit_message>
work distribution sheet update
</commit_message>
<xml_diff>
--- a/work_distribution/week1_work_distribution.docx
+++ b/work_distribution/week1_work_distribution.docx
@@ -142,6 +142,13 @@
               </w:rPr>
               <w:t>- Set up GitHub</w:t>
             </w:r>
+            <w:r>
+              <w:rPr>
+                <w:sz w:val="24"/>
+                <w:szCs w:val="24"/>
+              </w:rPr>
+              <w:t xml:space="preserve"> and get in touch with group mates</w:t>
+            </w:r>
           </w:p>
           <w:p>
             <w:pPr>
@@ -204,6 +211,21 @@
                 <w:szCs w:val="24"/>
               </w:rPr>
               <w:t>- Start on the annotation software in order to traverse through the datasets efficiently</w:t>
+            </w:r>
+          </w:p>
+          <w:p>
+            <w:pPr>
+              <w:rPr>
+                <w:sz w:val="24"/>
+                <w:szCs w:val="24"/>
+              </w:rPr>
+            </w:pPr>
+            <w:r>
+              <w:rPr>
+                <w:sz w:val="24"/>
+                <w:szCs w:val="24"/>
+              </w:rPr>
+              <w:t>- start working with dataset in XML format</w:t>
             </w:r>
           </w:p>
         </w:tc>
@@ -224,6 +246,13 @@
                 <w:szCs w:val="24"/>
               </w:rPr>
             </w:pPr>
+            <w:r>
+              <w:rPr>
+                <w:sz w:val="24"/>
+                <w:szCs w:val="24"/>
+              </w:rPr>
+              <w:t>Kelvin Encarnacao</w:t>
+            </w:r>
           </w:p>
         </w:tc>
         <w:tc>
@@ -238,6 +267,13 @@
                 <w:szCs w:val="24"/>
               </w:rPr>
             </w:pPr>
+            <w:r>
+              <w:rPr>
+                <w:sz w:val="24"/>
+                <w:szCs w:val="24"/>
+              </w:rPr>
+              <w:t>Familiarize with specs and get in touch with group mates.</w:t>
+            </w:r>
           </w:p>
         </w:tc>
         <w:tc>
@@ -252,6 +288,28 @@
                 <w:szCs w:val="24"/>
               </w:rPr>
             </w:pPr>
+            <w:r>
+              <w:rPr>
+                <w:sz w:val="24"/>
+                <w:szCs w:val="24"/>
+              </w:rPr>
+              <w:t>-start looking at and working with dataset in XML format</w:t>
+            </w:r>
+          </w:p>
+          <w:p>
+            <w:pPr>
+              <w:rPr>
+                <w:sz w:val="24"/>
+                <w:szCs w:val="24"/>
+              </w:rPr>
+            </w:pPr>
+            <w:r>
+              <w:rPr>
+                <w:sz w:val="24"/>
+                <w:szCs w:val="24"/>
+              </w:rPr>
+              <w:t>-figure out plan of action for start of project with partners</w:t>
+            </w:r>
           </w:p>
         </w:tc>
       </w:tr>

</xml_diff>